<commit_message>
question 3 answer update
</commit_message>
<xml_diff>
--- a/1.D_Exploring MySQL Workbench_Zainab.docx
+++ b/1.D_Exploring MySQL Workbench_Zainab.docx
@@ -65,7 +65,13 @@
         <w:rPr>
           <w:color w:val="FF0000"/>
         </w:rPr>
-        <w:t>By using Select statement and only including the names of the columns that you want to retrieve.</w:t>
+        <w:t>By using Select statement and only including the names of the columns that you want to retrieve</w:t>
+      </w:r>
+      <w:r>
+        <w:rPr>
+          <w:color w:val="FF0000"/>
+        </w:rPr>
+        <w:t xml:space="preserve"> and not the asterisk.</w:t>
       </w:r>
       <w:r>
         <w:br/>
@@ -91,19 +97,19 @@
         <w:rPr>
           <w:color w:val="FF0000"/>
         </w:rPr>
-        <w:t xml:space="preserve">By using the drop-down menu that is </w:t>
+        <w:t xml:space="preserve">By using the drop-down menu that </w:t>
       </w:r>
       <w:r>
         <w:rPr>
           <w:color w:val="FF0000"/>
         </w:rPr>
-        <w:t>located</w:t>
+        <w:t>is in</w:t>
       </w:r>
       <w:r>
         <w:rPr>
           <w:color w:val="FF0000"/>
         </w:rPr>
-        <w:t xml:space="preserve"> in the line of the lightning symbol to limit number of rows </w:t>
+        <w:t xml:space="preserve"> the line of the lightning symbol to limit number of rows </w:t>
       </w:r>
     </w:p>
     <w:p>
@@ -281,11 +287,78 @@
         <w:rPr>
           <w:color w:val="FF0000"/>
         </w:rPr>
-        <w:t xml:space="preserve"> the table contains data for a store that sells/rents films.</w:t>
+        <w:t xml:space="preserve"> the table contains data for a store that sells/rents films</w:t>
+      </w:r>
+      <w:r>
+        <w:rPr>
+          <w:color w:val="FF0000"/>
+        </w:rPr>
+        <w:t xml:space="preserve"> or like a theater. </w:t>
       </w:r>
       <w:r>
         <w:br/>
       </w:r>
+    </w:p>
+    <w:p>
+      <w:pPr>
+        <w:pStyle w:val="ListParagraph"/>
+      </w:pPr>
+    </w:p>
+    <w:p>
+      <w:pPr>
+        <w:pStyle w:val="ListParagraph"/>
+        <w:numPr>
+          <w:ilvl w:val="0"/>
+          <w:numId w:val="1"/>
+        </w:numPr>
+      </w:pPr>
+    </w:p>
+    <w:p>
+      <w:pPr>
+        <w:pStyle w:val="ListParagraph"/>
+      </w:pPr>
+    </w:p>
+    <w:p>
+      <w:pPr>
+        <w:pStyle w:val="ListParagraph"/>
+      </w:pPr>
+      <w:r>
+        <w:t>Revenue</w:t>
+      </w:r>
+      <w:r>
+        <w:t xml:space="preserve"> table</w:t>
+      </w:r>
+    </w:p>
+    <w:p>
+      <w:pPr>
+        <w:pStyle w:val="ListParagraph"/>
+      </w:pPr>
+      <w:r>
+        <w:t>Id for the tables</w:t>
+      </w:r>
+    </w:p>
+    <w:p>
+      <w:pPr>
+        <w:pStyle w:val="ListParagraph"/>
+      </w:pPr>
+      <w:r>
+        <w:t>Using noun and verbs to figure out more information</w:t>
+      </w:r>
+    </w:p>
+    <w:p>
+      <w:pPr>
+        <w:pStyle w:val="ListParagraph"/>
+      </w:pPr>
+    </w:p>
+    <w:p>
+      <w:pPr>
+        <w:pStyle w:val="ListParagraph"/>
+      </w:pPr>
+    </w:p>
+    <w:p>
+      <w:pPr>
+        <w:pStyle w:val="ListParagraph"/>
+      </w:pPr>
     </w:p>
     <w:p>
       <w:pPr>
@@ -307,7 +380,7 @@
   <w:abstractNum w:abstractNumId="0" w15:restartNumberingAfterBreak="0">
     <w:nsid w:val="6C0A1738"/>
     <w:multiLevelType w:val="hybridMultilevel"/>
-    <w:tmpl w:val="63A4FBBE"/>
+    <w:tmpl w:val="38AEC14A"/>
     <w:lvl w:ilvl="0" w:tplc="0409000F">
       <w:start w:val="1"/>
       <w:numFmt w:val="decimal"/>

</xml_diff>